<commit_message>
Update Report with Replication explanation
</commit_message>
<xml_diff>
--- a/doc/src/A65-report.docx
+++ b/doc/src/A65-report.docx
@@ -63,39 +63,7 @@
             <w:sz w:val="32"/>
             <w:szCs w:val="32"/>
           </w:rPr>
-          <w:t>https://github.com/tecnico-distsys</w:t>
-        </w:r>
-        <w:r>
-          <w:rPr>
-            <w:rStyle w:val="Hiperligao"/>
-            <w:sz w:val="32"/>
-            <w:szCs w:val="32"/>
-          </w:rPr>
-          <w:t>/</w:t>
-        </w:r>
-        <w:r>
-          <w:rPr>
-            <w:rStyle w:val="Hiperligao"/>
-            <w:sz w:val="32"/>
-            <w:szCs w:val="32"/>
-          </w:rPr>
-          <w:t>A</w:t>
-        </w:r>
-        <w:r>
-          <w:rPr>
-            <w:rStyle w:val="Hiperligao"/>
-            <w:sz w:val="32"/>
-            <w:szCs w:val="32"/>
-          </w:rPr>
-          <w:t>_</w:t>
-        </w:r>
-        <w:r>
-          <w:rPr>
-            <w:rStyle w:val="Hiperligao"/>
-            <w:sz w:val="32"/>
-            <w:szCs w:val="32"/>
-          </w:rPr>
-          <w:t>65-project</w:t>
+          <w:t>https://github.com/tecnico-distsys/A_65-project</w:t>
         </w:r>
       </w:hyperlink>
     </w:p>
@@ -207,12 +175,14 @@
           <w:p>
             <w:pPr>
               <w:rPr>
+                <w:b/>
                 <w:sz w:val="32"/>
                 <w:szCs w:val="32"/>
               </w:rPr>
             </w:pPr>
             <w:r>
               <w:rPr>
+                <w:b/>
                 <w:sz w:val="32"/>
                 <w:szCs w:val="32"/>
               </w:rPr>
@@ -307,12 +277,14 @@
           <w:p>
             <w:pPr>
               <w:rPr>
+                <w:b/>
                 <w:sz w:val="32"/>
                 <w:szCs w:val="32"/>
               </w:rPr>
             </w:pPr>
             <w:r>
               <w:rPr>
+                <w:b/>
                 <w:sz w:val="32"/>
                 <w:szCs w:val="32"/>
               </w:rPr>
@@ -407,16 +379,26 @@
           <w:p>
             <w:pPr>
               <w:rPr>
+                <w:b/>
                 <w:sz w:val="32"/>
                 <w:szCs w:val="32"/>
               </w:rPr>
             </w:pPr>
             <w:r>
               <w:rPr>
-                <w:sz w:val="32"/>
-                <w:szCs w:val="32"/>
-              </w:rPr>
-              <w:t>João Afonso Martins</w:t>
+                <w:b/>
+                <w:sz w:val="32"/>
+                <w:szCs w:val="32"/>
+              </w:rPr>
+              <w:t xml:space="preserve">João </w:t>
+            </w:r>
+            <w:r>
+              <w:rPr>
+                <w:b/>
+                <w:sz w:val="32"/>
+                <w:szCs w:val="32"/>
+              </w:rPr>
+              <w:t>Martins</w:t>
             </w:r>
           </w:p>
           <w:p>
@@ -439,6 +421,7 @@
     </w:tbl>
     <w:p>
       <w:pPr>
+        <w:pStyle w:val="Ttulo1"/>
         <w:rPr>
           <w:sz w:val="32"/>
           <w:szCs w:val="32"/>
@@ -453,8 +436,20 @@
       </w:r>
     </w:p>
     <w:p>
-      <w:r>
-        <w:lastRenderedPageBreak/>
+      <w:pPr>
+        <w:pStyle w:val="Ttulo1"/>
+      </w:pPr>
+    </w:p>
+    <w:p>
+      <w:pPr>
+        <w:pStyle w:val="Ttulo1"/>
+      </w:pPr>
+      <w:r>
+        <w:t>Segurança – Descrição da Figura e Explicação da Solução</w:t>
+      </w:r>
+    </w:p>
+    <w:p>
+      <w:r>
         <w:br w:type="page"/>
       </w:r>
     </w:p>
@@ -481,7 +476,7 @@
             <v:path o:extrusionok="f" gradientshapeok="t" o:connecttype="rect"/>
             <o:lock v:ext="edit" aspectratio="t"/>
           </v:shapetype>
-          <v:shape id="_x0000_i1025" type="#_x0000_t75" style="width:424.5pt;height:396.75pt">
+          <v:shape id="_x0000_i1025" type="#_x0000_t75" style="width:424.45pt;height:396.85pt">
             <v:imagedata r:id="rId9" o:title="replication"/>
           </v:shape>
         </w:pict>
@@ -495,26 +490,160 @@
         <w:t>Replicação</w:t>
       </w:r>
       <w:r>
-        <w:t xml:space="preserve"> - Figura</w:t>
-      </w:r>
-    </w:p>
-    <w:p>
-      <w:r>
-        <w:t>TODO</w:t>
-      </w:r>
-    </w:p>
-    <w:p/>
-    <w:p>
-      <w:pPr>
-        <w:pStyle w:val="Ttulo1"/>
-      </w:pPr>
-      <w:r>
-        <w:t>Replicação - Racional</w:t>
-      </w:r>
-    </w:p>
-    <w:p>
-      <w:r>
-        <w:t>TODO</w:t>
+        <w:t xml:space="preserve"> </w:t>
+      </w:r>
+      <w:r>
+        <w:t>– Descrição da</w:t>
+      </w:r>
+      <w:r>
+        <w:t xml:space="preserve"> Figura</w:t>
+      </w:r>
+      <w:r>
+        <w:t xml:space="preserve"> e Explicação da Solução</w:t>
+      </w:r>
+    </w:p>
+    <w:p>
+      <w:r>
+        <w:t>Todas as funcionalidades necessárias à Replicação foram implementadas com sucesso.</w:t>
+      </w:r>
+    </w:p>
+    <w:p>
+      <w:pPr>
+        <w:jc w:val="both"/>
+      </w:pPr>
+      <w:r>
+        <w:t xml:space="preserve">Na primeira figura, demonstra-se o funcionamento normal da replicação. O Broker Primário processa as mensagens enviadas por </w:t>
+      </w:r>
+      <w:r>
+        <w:t>C</w:t>
+      </w:r>
+      <w:r>
+        <w:t>lientes. Intermitentemente, envia sinais de vida ao Secundário. Sempre que o seu estado é atualizado, notifica o Secundário para imitar a atualização. Os dois Brokers conhecem-se através da pesquisa dos seus nomes no UDDI.</w:t>
+      </w:r>
+    </w:p>
+    <w:p>
+      <w:pPr>
+        <w:jc w:val="both"/>
+      </w:pPr>
+      <w:r>
+        <w:t xml:space="preserve">Na segunda figura, representa-se o caso em que o Broker Primário deixou de funcionar. O Broker Secundário, ao deixar de receber sinais de vida do Primário, assume o nome do Primário, e regista o seu </w:t>
+      </w:r>
+      <w:proofErr w:type="spellStart"/>
+      <w:r>
+        <w:rPr>
+          <w:i/>
+        </w:rPr>
+        <w:t>endpoint</w:t>
+      </w:r>
+      <w:proofErr w:type="spellEnd"/>
+      <w:r>
+        <w:t xml:space="preserve"> no UDDI, através de um processo de </w:t>
+      </w:r>
+      <w:proofErr w:type="spellStart"/>
+      <w:r>
+        <w:rPr>
+          <w:i/>
+        </w:rPr>
+        <w:t>rebind</w:t>
+      </w:r>
+      <w:proofErr w:type="spellEnd"/>
+      <w:r>
+        <w:t>.</w:t>
+      </w:r>
+      <w:r>
+        <w:t xml:space="preserve"> Por seu lado, o </w:t>
+      </w:r>
+      <w:proofErr w:type="spellStart"/>
+      <w:r>
+        <w:t>FrontEnd</w:t>
+      </w:r>
+      <w:proofErr w:type="spellEnd"/>
+      <w:r>
+        <w:t xml:space="preserve"> do Cliente, ao detetar que um dos seus pedidos ao Broker fez disparar um </w:t>
+      </w:r>
+      <w:proofErr w:type="spellStart"/>
+      <w:r>
+        <w:rPr>
+          <w:i/>
+        </w:rPr>
+        <w:t>timeout</w:t>
+      </w:r>
+      <w:proofErr w:type="spellEnd"/>
+      <w:r>
+        <w:t>, volta a procurar no UDDI pelo “</w:t>
+      </w:r>
+      <w:proofErr w:type="spellStart"/>
+      <w:r>
+        <w:t>UpaBroker</w:t>
+      </w:r>
+      <w:proofErr w:type="spellEnd"/>
+      <w:r>
+        <w:t>”</w:t>
+      </w:r>
+      <w:r>
+        <w:t xml:space="preserve"> (o único nome que conhece)</w:t>
+      </w:r>
+      <w:r>
+        <w:t xml:space="preserve">, obtendo desta vez o </w:t>
+      </w:r>
+      <w:proofErr w:type="spellStart"/>
+      <w:r>
+        <w:rPr>
+          <w:i/>
+        </w:rPr>
+        <w:t>endpoint</w:t>
+      </w:r>
+      <w:proofErr w:type="spellEnd"/>
+      <w:r>
+        <w:t xml:space="preserve"> do Broker que substituiu o antigo </w:t>
+      </w:r>
+      <w:r>
+        <w:t>P</w:t>
+      </w:r>
+      <w:r>
+        <w:t xml:space="preserve">rimário. Após este processo, reenvia o pedido que deu origem ao </w:t>
+      </w:r>
+      <w:proofErr w:type="spellStart"/>
+      <w:r>
+        <w:rPr>
+          <w:i/>
+        </w:rPr>
+        <w:t>timeout</w:t>
+      </w:r>
+      <w:proofErr w:type="spellEnd"/>
+      <w:r>
+        <w:t xml:space="preserve"> ao novo Broker. A partir daí, o Cliente </w:t>
+      </w:r>
+      <w:r>
+        <w:t>funciona normalmente.</w:t>
+      </w:r>
+    </w:p>
+    <w:p>
+      <w:pPr>
+        <w:jc w:val="both"/>
+      </w:pPr>
+      <w:r>
+        <w:t>Não representados nas figuras</w:t>
+      </w:r>
+      <w:r>
+        <w:t xml:space="preserve"> estão</w:t>
+      </w:r>
+      <w:r>
+        <w:t xml:space="preserve"> </w:t>
+      </w:r>
+      <w:r>
+        <w:t xml:space="preserve">todos </w:t>
+      </w:r>
+      <w:r>
+        <w:t xml:space="preserve">os </w:t>
+      </w:r>
+      <w:proofErr w:type="spellStart"/>
+      <w:r>
+        <w:t>Transporters</w:t>
+      </w:r>
+      <w:proofErr w:type="spellEnd"/>
+      <w:r>
+        <w:t xml:space="preserve"> registados no UDDI, que são sempre conhecidos pelo atual Broker Primário.</w:t>
       </w:r>
     </w:p>
     <w:sectPr>
@@ -686,6 +815,7 @@
   <w:style w:type="paragraph" w:default="1" w:styleId="Normal">
     <w:name w:val="Normal"/>
     <w:qFormat/>
+    <w:rsid w:val="005321E7"/>
   </w:style>
   <w:style w:type="paragraph" w:styleId="Ttulo1">
     <w:name w:val="heading 1"/>
@@ -1123,7 +1253,7 @@
 </file>
 
 <file path=customXml/itemProps1.xml><?xml version="1.0" encoding="utf-8"?>
-<ds:datastoreItem xmlns:ds="http://schemas.openxmlformats.org/officeDocument/2006/customXml" ds:itemID="{4A13EE65-D569-4C06-9714-F66074E62BB9}">
+<ds:datastoreItem xmlns:ds="http://schemas.openxmlformats.org/officeDocument/2006/customXml" ds:itemID="{EC1BA0E2-AE99-4012-ACE1-574266D983E7}">
   <ds:schemaRefs>
     <ds:schemaRef ds:uri="http://schemas.openxmlformats.org/officeDocument/2006/bibliography"/>
   </ds:schemaRefs>

</xml_diff>

<commit_message>
Add final version of report
</commit_message>
<xml_diff>
--- a/doc/src/A65-report.docx
+++ b/doc/src/A65-report.docx
@@ -56,7 +56,7 @@
           <w:szCs w:val="32"/>
         </w:rPr>
       </w:pPr>
-      <w:hyperlink r:id="rId5" w:history="1">
+      <w:hyperlink r:id="rId6" w:history="1">
         <w:r>
           <w:rPr>
             <w:rStyle w:val="Hiperligao"/>
@@ -143,7 +143,7 @@
                           </pic:cNvPicPr>
                         </pic:nvPicPr>
                         <pic:blipFill>
-                          <a:blip r:embed="rId6" cstate="print"/>
+                          <a:blip r:embed="rId7" cstate="print"/>
                           <a:srcRect/>
                           <a:stretch>
                             <a:fillRect/>
@@ -245,7 +245,7 @@
                           </pic:cNvPicPr>
                         </pic:nvPicPr>
                         <pic:blipFill>
-                          <a:blip r:embed="rId7" cstate="print"/>
+                          <a:blip r:embed="rId8" cstate="print"/>
                           <a:srcRect/>
                           <a:stretch>
                             <a:fillRect/>
@@ -347,7 +347,7 @@
                           </pic:cNvPicPr>
                         </pic:nvPicPr>
                         <pic:blipFill>
-                          <a:blip r:embed="rId8" cstate="print"/>
+                          <a:blip r:embed="rId9" cstate="print"/>
                           <a:srcRect/>
                           <a:stretch>
                             <a:fillRect/>
@@ -439,21 +439,371 @@
       <w:pPr>
         <w:pStyle w:val="Ttulo1"/>
       </w:pPr>
+      <w:r>
+        <w:rPr>
+          <w:noProof/>
+          <w:lang w:eastAsia="pt-PT"/>
+        </w:rPr>
+        <w:lastRenderedPageBreak/>
+        <w:drawing>
+          <wp:inline distT="0" distB="0" distL="0" distR="0">
+            <wp:extent cx="5391150" cy="3524250"/>
+            <wp:effectExtent l="19050" t="0" r="0" b="0"/>
+            <wp:docPr id="5" name="Imagem 5" descr="C:\Users\DevMode\AppData\Local\Microsoft\Windows\INetCache\Content.Word\security.png"/>
+            <wp:cNvGraphicFramePr>
+              <a:graphicFrameLocks xmlns:a="http://schemas.openxmlformats.org/drawingml/2006/main" noChangeAspect="1"/>
+            </wp:cNvGraphicFramePr>
+            <a:graphic xmlns:a="http://schemas.openxmlformats.org/drawingml/2006/main">
+              <a:graphicData uri="http://schemas.openxmlformats.org/drawingml/2006/picture">
+                <pic:pic xmlns:pic="http://schemas.openxmlformats.org/drawingml/2006/picture">
+                  <pic:nvPicPr>
+                    <pic:cNvPr id="0" name="Picture 5" descr="C:\Users\DevMode\AppData\Local\Microsoft\Windows\INetCache\Content.Word\security.png"/>
+                    <pic:cNvPicPr>
+                      <a:picLocks noChangeAspect="1" noChangeArrowheads="1"/>
+                    </pic:cNvPicPr>
+                  </pic:nvPicPr>
+                  <pic:blipFill>
+                    <a:blip r:embed="rId10" cstate="print"/>
+                    <a:srcRect/>
+                    <a:stretch>
+                      <a:fillRect/>
+                    </a:stretch>
+                  </pic:blipFill>
+                  <pic:spPr bwMode="auto">
+                    <a:xfrm>
+                      <a:off x="0" y="0"/>
+                      <a:ext cx="5391150" cy="3524250"/>
+                    </a:xfrm>
+                    <a:prstGeom prst="rect">
+                      <a:avLst/>
+                    </a:prstGeom>
+                    <a:noFill/>
+                    <a:ln w="9525">
+                      <a:noFill/>
+                      <a:miter lim="800000"/>
+                      <a:headEnd/>
+                      <a:tailEnd/>
+                    </a:ln>
+                  </pic:spPr>
+                </pic:pic>
+              </a:graphicData>
+            </a:graphic>
+          </wp:inline>
+        </w:drawing>
+      </w:r>
     </w:p>
     <w:p>
       <w:pPr>
         <w:pStyle w:val="Ttulo1"/>
+        <w:jc w:val="both"/>
       </w:pPr>
       <w:r>
         <w:t>Segurança – Descrição da Figura e Explicação da Solução</w:t>
       </w:r>
     </w:p>
     <w:p>
-      <w:r>
-        <w:br w:type="page"/>
-      </w:r>
-    </w:p>
-    <w:p>
+      <w:pPr>
+        <w:jc w:val="both"/>
+      </w:pPr>
+      <w:r>
+        <w:t xml:space="preserve">Durante a implementação da parte da Segurança, infelizmente deparámo-nos com problemas na verificação das mensagens SOAP (em contexto de </w:t>
+      </w:r>
+      <w:proofErr w:type="spellStart"/>
+      <w:r>
+        <w:rPr>
+          <w:i/>
+        </w:rPr>
+        <w:t>inbound</w:t>
+      </w:r>
+      <w:proofErr w:type="spellEnd"/>
+      <w:r>
+        <w:rPr>
+          <w:i/>
+        </w:rPr>
+        <w:t>)</w:t>
+      </w:r>
+      <w:r>
+        <w:t>. Como resultado, tomámos a difícil decisão de não implementar na versão final do projeto o envio e interceção das mensagens (que permitiriam assegurar a autenticidade, integridade, e não-repúdio).</w:t>
+      </w:r>
+    </w:p>
+    <w:p>
+      <w:pPr>
+        <w:jc w:val="both"/>
+      </w:pPr>
+      <w:r>
+        <w:t xml:space="preserve">Ainda assim, o nosso SOAP </w:t>
+      </w:r>
+      <w:proofErr w:type="spellStart"/>
+      <w:r>
+        <w:t>Handler</w:t>
+      </w:r>
+      <w:proofErr w:type="spellEnd"/>
+      <w:r>
+        <w:t xml:space="preserve"> (“</w:t>
+      </w:r>
+      <w:proofErr w:type="spellStart"/>
+      <w:r>
+        <w:t>SecurityHandler</w:t>
+      </w:r>
+      <w:proofErr w:type="spellEnd"/>
+      <w:r>
+        <w:t xml:space="preserve">” na estrutura do projeto) constrói o cabeçalho das mensagens com assinatura digital. Outras partes essenciais da solução estão também implementadas, como, por exemplo, a </w:t>
+      </w:r>
+      <w:proofErr w:type="spellStart"/>
+      <w:r>
+        <w:rPr>
+          <w:i/>
+        </w:rPr>
+        <w:t>Certification</w:t>
+      </w:r>
+      <w:proofErr w:type="spellEnd"/>
+      <w:r>
+        <w:rPr>
+          <w:i/>
+        </w:rPr>
+        <w:t xml:space="preserve"> </w:t>
+      </w:r>
+      <w:proofErr w:type="spellStart"/>
+      <w:r>
+        <w:rPr>
+          <w:i/>
+        </w:rPr>
+        <w:t>Authority</w:t>
+      </w:r>
+      <w:proofErr w:type="spellEnd"/>
+      <w:r>
+        <w:rPr>
+          <w:i/>
+        </w:rPr>
+        <w:t xml:space="preserve"> </w:t>
+      </w:r>
+      <w:r>
+        <w:t>(CA)</w:t>
+      </w:r>
+      <w:r>
+        <w:t xml:space="preserve">, implementada em </w:t>
+      </w:r>
+      <w:proofErr w:type="spellStart"/>
+      <w:r>
+        <w:rPr>
+          <w:i/>
+        </w:rPr>
+        <w:t>contract-first</w:t>
+      </w:r>
+      <w:proofErr w:type="spellEnd"/>
+      <w:r>
+        <w:t xml:space="preserve"> com um </w:t>
+      </w:r>
+      <w:r>
+        <w:rPr>
+          <w:i/>
+        </w:rPr>
+        <w:t>WSDL</w:t>
+      </w:r>
+      <w:r>
+        <w:t xml:space="preserve"> criado de </w:t>
+      </w:r>
+      <w:r>
+        <w:t>raiz</w:t>
+      </w:r>
+      <w:r>
+        <w:t xml:space="preserve"> por nós</w:t>
+      </w:r>
+      <w:r>
+        <w:t>.</w:t>
+      </w:r>
+    </w:p>
+    <w:p>
+      <w:pPr>
+        <w:jc w:val="both"/>
+      </w:pPr>
+      <w:r>
+        <w:t>Desta forma, entregamos o código e estruturas a avaliação, não sendo possível testar o seu funcionamento.</w:t>
+      </w:r>
+    </w:p>
+    <w:p>
+      <w:pPr>
+        <w:jc w:val="both"/>
+      </w:pPr>
+      <w:r>
+        <w:t>Funcionalidades concretizadas:</w:t>
+      </w:r>
+    </w:p>
+    <w:p>
+      <w:pPr>
+        <w:pStyle w:val="PargrafodaLista"/>
+        <w:numPr>
+          <w:ilvl w:val="0"/>
+          <w:numId w:val="4"/>
+        </w:numPr>
+      </w:pPr>
+      <w:r>
+        <w:t>CA</w:t>
+      </w:r>
+      <w:r>
+        <w:t xml:space="preserve"> (“</w:t>
+      </w:r>
+      <w:r>
+        <w:t>ca-</w:t>
+      </w:r>
+      <w:proofErr w:type="spellStart"/>
+      <w:r>
+        <w:t>ws</w:t>
+      </w:r>
+      <w:proofErr w:type="spellEnd"/>
+      <w:r>
+        <w:t>” e “</w:t>
+      </w:r>
+      <w:r>
+        <w:t>ca-</w:t>
+      </w:r>
+      <w:proofErr w:type="spellStart"/>
+      <w:r>
+        <w:t>ws</w:t>
+      </w:r>
+      <w:proofErr w:type="spellEnd"/>
+      <w:r>
+        <w:t>-</w:t>
+      </w:r>
+      <w:proofErr w:type="spellStart"/>
+      <w:r>
+        <w:t>cli</w:t>
+      </w:r>
+      <w:proofErr w:type="spellEnd"/>
+      <w:r>
+        <w:t>” na estrutura do projeto)</w:t>
+      </w:r>
+    </w:p>
+    <w:p>
+      <w:pPr>
+        <w:pStyle w:val="PargrafodaLista"/>
+        <w:numPr>
+          <w:ilvl w:val="0"/>
+          <w:numId w:val="4"/>
+        </w:numPr>
+      </w:pPr>
+      <w:r>
+        <w:t>Assinatura Digital</w:t>
+      </w:r>
+    </w:p>
+    <w:p>
+      <w:pPr>
+        <w:pStyle w:val="PargrafodaLista"/>
+        <w:numPr>
+          <w:ilvl w:val="0"/>
+          <w:numId w:val="4"/>
+        </w:numPr>
+      </w:pPr>
+      <w:r>
+        <w:t xml:space="preserve">Conteúdo da mensagem </w:t>
+      </w:r>
+      <w:r>
+        <w:rPr>
+          <w:i/>
+        </w:rPr>
+        <w:t>“</w:t>
+      </w:r>
+      <w:proofErr w:type="spellStart"/>
+      <w:r>
+        <w:rPr>
+          <w:i/>
+        </w:rPr>
+        <w:t>digested</w:t>
+      </w:r>
+      <w:proofErr w:type="spellEnd"/>
+      <w:r>
+        <w:rPr>
+          <w:i/>
+        </w:rPr>
+        <w:t>”</w:t>
+      </w:r>
+      <w:r>
+        <w:t xml:space="preserve"> e cifrado com chave privada</w:t>
+      </w:r>
+    </w:p>
+    <w:p>
+      <w:pPr>
+        <w:pStyle w:val="PargrafodaLista"/>
+        <w:numPr>
+          <w:ilvl w:val="0"/>
+          <w:numId w:val="4"/>
+        </w:numPr>
+      </w:pPr>
+      <w:proofErr w:type="spellStart"/>
+      <w:r>
+        <w:t>Nounce</w:t>
+      </w:r>
+      <w:proofErr w:type="spellEnd"/>
+      <w:r>
+        <w:t xml:space="preserve"> </w:t>
+      </w:r>
+      <w:r>
+        <w:rPr>
+          <w:i/>
+        </w:rPr>
+        <w:t>“</w:t>
+      </w:r>
+      <w:proofErr w:type="spellStart"/>
+      <w:r>
+        <w:rPr>
+          <w:i/>
+        </w:rPr>
+        <w:t>digested</w:t>
+      </w:r>
+      <w:proofErr w:type="spellEnd"/>
+      <w:r>
+        <w:rPr>
+          <w:i/>
+        </w:rPr>
+        <w:t>”</w:t>
+      </w:r>
+      <w:r>
+        <w:t xml:space="preserve"> e cifrado com chave privada</w:t>
+      </w:r>
+    </w:p>
+    <w:p>
+      <w:pPr>
+        <w:jc w:val="both"/>
+      </w:pPr>
+      <w:r>
+        <w:t>A figura representa o que seria o objetivo final da nossa implementação: uma entidade quando envia um pedido a outra</w:t>
+      </w:r>
+      <w:proofErr w:type="gramStart"/>
+      <w:r>
+        <w:t>,</w:t>
+      </w:r>
+      <w:proofErr w:type="gramEnd"/>
+      <w:r>
+        <w:t xml:space="preserve"> é adicionado um </w:t>
+      </w:r>
+      <w:proofErr w:type="spellStart"/>
+      <w:r>
+        <w:rPr>
+          <w:i/>
+        </w:rPr>
+        <w:t>header</w:t>
+      </w:r>
+      <w:proofErr w:type="spellEnd"/>
+      <w:r>
+        <w:t xml:space="preserve"> à mensagem</w:t>
+      </w:r>
+      <w:r>
+        <w:t xml:space="preserve"> na entidade que envia</w:t>
+      </w:r>
+      <w:r>
+        <w:t xml:space="preserve"> para se poder proceder à verificação da sua autenticidade, integridade, e não-repúdio</w:t>
+      </w:r>
+      <w:r>
+        <w:t xml:space="preserve"> na entidade recetora</w:t>
+      </w:r>
+      <w:r>
+        <w:t>.</w:t>
+      </w:r>
+    </w:p>
+    <w:p>
+      <w:pPr>
+        <w:jc w:val="both"/>
+      </w:pPr>
       <w:r>
         <w:lastRenderedPageBreak/>
         <w:pict>
@@ -476,8 +826,8 @@
             <v:path o:extrusionok="f" gradientshapeok="t" o:connecttype="rect"/>
             <o:lock v:ext="edit" aspectratio="t"/>
           </v:shapetype>
-          <v:shape id="_x0000_i1025" type="#_x0000_t75" style="width:424.45pt;height:396.85pt">
-            <v:imagedata r:id="rId9" o:title="replication"/>
+          <v:shape id="_x0000_i1025" type="#_x0000_t75" style="width:424.5pt;height:396.75pt">
+            <v:imagedata r:id="rId11" o:title="replication"/>
           </v:shape>
         </w:pict>
       </w:r>
@@ -485,6 +835,7 @@
     <w:p>
       <w:pPr>
         <w:pStyle w:val="Ttulo1"/>
+        <w:jc w:val="both"/>
       </w:pPr>
       <w:r>
         <w:t>Replicação</w:t>
@@ -503,6 +854,9 @@
       </w:r>
     </w:p>
     <w:p>
+      <w:pPr>
+        <w:jc w:val="both"/>
+      </w:pPr>
       <w:r>
         <w:t>Todas as funcionalidades necessárias à Replicação foram implementadas com sucesso.</w:t>
       </w:r>
@@ -654,6 +1008,475 @@
     </w:sectPr>
   </w:body>
 </w:document>
+</file>
+
+<file path=word/numbering.xml><?xml version="1.0" encoding="utf-8"?>
+<w:numbering xmlns:ve="http://schemas.openxmlformats.org/markup-compatibility/2006" xmlns:o="urn:schemas-microsoft-com:office:office" xmlns:r="http://schemas.openxmlformats.org/officeDocument/2006/relationships" xmlns:m="http://schemas.openxmlformats.org/officeDocument/2006/math" xmlns:v="urn:schemas-microsoft-com:vml" xmlns:wp="http://schemas.openxmlformats.org/drawingml/2006/wordprocessingDrawing" xmlns:w10="urn:schemas-microsoft-com:office:word" xmlns:w="http://schemas.openxmlformats.org/wordprocessingml/2006/main" xmlns:wne="http://schemas.microsoft.com/office/word/2006/wordml">
+  <w:abstractNum w:abstractNumId="0">
+    <w:nsid w:val="1E9442EE"/>
+    <w:multiLevelType w:val="hybridMultilevel"/>
+    <w:tmpl w:val="C8588604"/>
+    <w:lvl w:ilvl="0" w:tplc="08160001">
+      <w:start w:val="1"/>
+      <w:numFmt w:val="bullet"/>
+      <w:lvlText w:val=""/>
+      <w:lvlJc w:val="left"/>
+      <w:pPr>
+        <w:ind w:left="3600" w:hanging="360"/>
+      </w:pPr>
+      <w:rPr>
+        <w:rFonts w:ascii="Symbol" w:hAnsi="Symbol" w:hint="default"/>
+      </w:rPr>
+    </w:lvl>
+    <w:lvl w:ilvl="1" w:tplc="08160003" w:tentative="1">
+      <w:start w:val="1"/>
+      <w:numFmt w:val="bullet"/>
+      <w:lvlText w:val="o"/>
+      <w:lvlJc w:val="left"/>
+      <w:pPr>
+        <w:ind w:left="4320" w:hanging="360"/>
+      </w:pPr>
+      <w:rPr>
+        <w:rFonts w:ascii="Courier New" w:hAnsi="Courier New" w:cs="Courier New" w:hint="default"/>
+      </w:rPr>
+    </w:lvl>
+    <w:lvl w:ilvl="2" w:tplc="08160005" w:tentative="1">
+      <w:start w:val="1"/>
+      <w:numFmt w:val="bullet"/>
+      <w:lvlText w:val=""/>
+      <w:lvlJc w:val="left"/>
+      <w:pPr>
+        <w:ind w:left="5040" w:hanging="360"/>
+      </w:pPr>
+      <w:rPr>
+        <w:rFonts w:ascii="Wingdings" w:hAnsi="Wingdings" w:hint="default"/>
+      </w:rPr>
+    </w:lvl>
+    <w:lvl w:ilvl="3" w:tplc="08160001" w:tentative="1">
+      <w:start w:val="1"/>
+      <w:numFmt w:val="bullet"/>
+      <w:lvlText w:val=""/>
+      <w:lvlJc w:val="left"/>
+      <w:pPr>
+        <w:ind w:left="5760" w:hanging="360"/>
+      </w:pPr>
+      <w:rPr>
+        <w:rFonts w:ascii="Symbol" w:hAnsi="Symbol" w:hint="default"/>
+      </w:rPr>
+    </w:lvl>
+    <w:lvl w:ilvl="4" w:tplc="08160003" w:tentative="1">
+      <w:start w:val="1"/>
+      <w:numFmt w:val="bullet"/>
+      <w:lvlText w:val="o"/>
+      <w:lvlJc w:val="left"/>
+      <w:pPr>
+        <w:ind w:left="6480" w:hanging="360"/>
+      </w:pPr>
+      <w:rPr>
+        <w:rFonts w:ascii="Courier New" w:hAnsi="Courier New" w:cs="Courier New" w:hint="default"/>
+      </w:rPr>
+    </w:lvl>
+    <w:lvl w:ilvl="5" w:tplc="08160005" w:tentative="1">
+      <w:start w:val="1"/>
+      <w:numFmt w:val="bullet"/>
+      <w:lvlText w:val=""/>
+      <w:lvlJc w:val="left"/>
+      <w:pPr>
+        <w:ind w:left="7200" w:hanging="360"/>
+      </w:pPr>
+      <w:rPr>
+        <w:rFonts w:ascii="Wingdings" w:hAnsi="Wingdings" w:hint="default"/>
+      </w:rPr>
+    </w:lvl>
+    <w:lvl w:ilvl="6" w:tplc="08160001" w:tentative="1">
+      <w:start w:val="1"/>
+      <w:numFmt w:val="bullet"/>
+      <w:lvlText w:val=""/>
+      <w:lvlJc w:val="left"/>
+      <w:pPr>
+        <w:ind w:left="7920" w:hanging="360"/>
+      </w:pPr>
+      <w:rPr>
+        <w:rFonts w:ascii="Symbol" w:hAnsi="Symbol" w:hint="default"/>
+      </w:rPr>
+    </w:lvl>
+    <w:lvl w:ilvl="7" w:tplc="08160003" w:tentative="1">
+      <w:start w:val="1"/>
+      <w:numFmt w:val="bullet"/>
+      <w:lvlText w:val="o"/>
+      <w:lvlJc w:val="left"/>
+      <w:pPr>
+        <w:ind w:left="8640" w:hanging="360"/>
+      </w:pPr>
+      <w:rPr>
+        <w:rFonts w:ascii="Courier New" w:hAnsi="Courier New" w:cs="Courier New" w:hint="default"/>
+      </w:rPr>
+    </w:lvl>
+    <w:lvl w:ilvl="8" w:tplc="08160005" w:tentative="1">
+      <w:start w:val="1"/>
+      <w:numFmt w:val="bullet"/>
+      <w:lvlText w:val=""/>
+      <w:lvlJc w:val="left"/>
+      <w:pPr>
+        <w:ind w:left="9360" w:hanging="360"/>
+      </w:pPr>
+      <w:rPr>
+        <w:rFonts w:ascii="Wingdings" w:hAnsi="Wingdings" w:hint="default"/>
+      </w:rPr>
+    </w:lvl>
+  </w:abstractNum>
+  <w:abstractNum w:abstractNumId="1">
+    <w:nsid w:val="310C66D0"/>
+    <w:multiLevelType w:val="hybridMultilevel"/>
+    <w:tmpl w:val="E946B118"/>
+    <w:lvl w:ilvl="0" w:tplc="08160001">
+      <w:start w:val="1"/>
+      <w:numFmt w:val="bullet"/>
+      <w:lvlText w:val=""/>
+      <w:lvlJc w:val="left"/>
+      <w:pPr>
+        <w:ind w:left="720" w:hanging="360"/>
+      </w:pPr>
+      <w:rPr>
+        <w:rFonts w:ascii="Symbol" w:hAnsi="Symbol" w:hint="default"/>
+      </w:rPr>
+    </w:lvl>
+    <w:lvl w:ilvl="1" w:tplc="08160003" w:tentative="1">
+      <w:start w:val="1"/>
+      <w:numFmt w:val="bullet"/>
+      <w:lvlText w:val="o"/>
+      <w:lvlJc w:val="left"/>
+      <w:pPr>
+        <w:ind w:left="1440" w:hanging="360"/>
+      </w:pPr>
+      <w:rPr>
+        <w:rFonts w:ascii="Courier New" w:hAnsi="Courier New" w:cs="Courier New" w:hint="default"/>
+      </w:rPr>
+    </w:lvl>
+    <w:lvl w:ilvl="2" w:tplc="08160005" w:tentative="1">
+      <w:start w:val="1"/>
+      <w:numFmt w:val="bullet"/>
+      <w:lvlText w:val=""/>
+      <w:lvlJc w:val="left"/>
+      <w:pPr>
+        <w:ind w:left="2160" w:hanging="360"/>
+      </w:pPr>
+      <w:rPr>
+        <w:rFonts w:ascii="Wingdings" w:hAnsi="Wingdings" w:hint="default"/>
+      </w:rPr>
+    </w:lvl>
+    <w:lvl w:ilvl="3" w:tplc="08160001" w:tentative="1">
+      <w:start w:val="1"/>
+      <w:numFmt w:val="bullet"/>
+      <w:lvlText w:val=""/>
+      <w:lvlJc w:val="left"/>
+      <w:pPr>
+        <w:ind w:left="2880" w:hanging="360"/>
+      </w:pPr>
+      <w:rPr>
+        <w:rFonts w:ascii="Symbol" w:hAnsi="Symbol" w:hint="default"/>
+      </w:rPr>
+    </w:lvl>
+    <w:lvl w:ilvl="4" w:tplc="08160003" w:tentative="1">
+      <w:start w:val="1"/>
+      <w:numFmt w:val="bullet"/>
+      <w:lvlText w:val="o"/>
+      <w:lvlJc w:val="left"/>
+      <w:pPr>
+        <w:ind w:left="3600" w:hanging="360"/>
+      </w:pPr>
+      <w:rPr>
+        <w:rFonts w:ascii="Courier New" w:hAnsi="Courier New" w:cs="Courier New" w:hint="default"/>
+      </w:rPr>
+    </w:lvl>
+    <w:lvl w:ilvl="5" w:tplc="08160005" w:tentative="1">
+      <w:start w:val="1"/>
+      <w:numFmt w:val="bullet"/>
+      <w:lvlText w:val=""/>
+      <w:lvlJc w:val="left"/>
+      <w:pPr>
+        <w:ind w:left="4320" w:hanging="360"/>
+      </w:pPr>
+      <w:rPr>
+        <w:rFonts w:ascii="Wingdings" w:hAnsi="Wingdings" w:hint="default"/>
+      </w:rPr>
+    </w:lvl>
+    <w:lvl w:ilvl="6" w:tplc="08160001" w:tentative="1">
+      <w:start w:val="1"/>
+      <w:numFmt w:val="bullet"/>
+      <w:lvlText w:val=""/>
+      <w:lvlJc w:val="left"/>
+      <w:pPr>
+        <w:ind w:left="5040" w:hanging="360"/>
+      </w:pPr>
+      <w:rPr>
+        <w:rFonts w:ascii="Symbol" w:hAnsi="Symbol" w:hint="default"/>
+      </w:rPr>
+    </w:lvl>
+    <w:lvl w:ilvl="7" w:tplc="08160003" w:tentative="1">
+      <w:start w:val="1"/>
+      <w:numFmt w:val="bullet"/>
+      <w:lvlText w:val="o"/>
+      <w:lvlJc w:val="left"/>
+      <w:pPr>
+        <w:ind w:left="5760" w:hanging="360"/>
+      </w:pPr>
+      <w:rPr>
+        <w:rFonts w:ascii="Courier New" w:hAnsi="Courier New" w:cs="Courier New" w:hint="default"/>
+      </w:rPr>
+    </w:lvl>
+    <w:lvl w:ilvl="8" w:tplc="08160005" w:tentative="1">
+      <w:start w:val="1"/>
+      <w:numFmt w:val="bullet"/>
+      <w:lvlText w:val=""/>
+      <w:lvlJc w:val="left"/>
+      <w:pPr>
+        <w:ind w:left="6480" w:hanging="360"/>
+      </w:pPr>
+      <w:rPr>
+        <w:rFonts w:ascii="Wingdings" w:hAnsi="Wingdings" w:hint="default"/>
+      </w:rPr>
+    </w:lvl>
+  </w:abstractNum>
+  <w:abstractNum w:abstractNumId="2">
+    <w:nsid w:val="4E8B6EAD"/>
+    <w:multiLevelType w:val="hybridMultilevel"/>
+    <w:tmpl w:val="83665DB6"/>
+    <w:lvl w:ilvl="0" w:tplc="08160001">
+      <w:start w:val="1"/>
+      <w:numFmt w:val="bullet"/>
+      <w:lvlText w:val=""/>
+      <w:lvlJc w:val="left"/>
+      <w:pPr>
+        <w:ind w:left="3583" w:hanging="360"/>
+      </w:pPr>
+      <w:rPr>
+        <w:rFonts w:ascii="Symbol" w:hAnsi="Symbol" w:hint="default"/>
+      </w:rPr>
+    </w:lvl>
+    <w:lvl w:ilvl="1" w:tplc="08160003" w:tentative="1">
+      <w:start w:val="1"/>
+      <w:numFmt w:val="bullet"/>
+      <w:lvlText w:val="o"/>
+      <w:lvlJc w:val="left"/>
+      <w:pPr>
+        <w:ind w:left="4303" w:hanging="360"/>
+      </w:pPr>
+      <w:rPr>
+        <w:rFonts w:ascii="Courier New" w:hAnsi="Courier New" w:cs="Courier New" w:hint="default"/>
+      </w:rPr>
+    </w:lvl>
+    <w:lvl w:ilvl="2" w:tplc="08160005" w:tentative="1">
+      <w:start w:val="1"/>
+      <w:numFmt w:val="bullet"/>
+      <w:lvlText w:val=""/>
+      <w:lvlJc w:val="left"/>
+      <w:pPr>
+        <w:ind w:left="5023" w:hanging="360"/>
+      </w:pPr>
+      <w:rPr>
+        <w:rFonts w:ascii="Wingdings" w:hAnsi="Wingdings" w:hint="default"/>
+      </w:rPr>
+    </w:lvl>
+    <w:lvl w:ilvl="3" w:tplc="08160001" w:tentative="1">
+      <w:start w:val="1"/>
+      <w:numFmt w:val="bullet"/>
+      <w:lvlText w:val=""/>
+      <w:lvlJc w:val="left"/>
+      <w:pPr>
+        <w:ind w:left="5743" w:hanging="360"/>
+      </w:pPr>
+      <w:rPr>
+        <w:rFonts w:ascii="Symbol" w:hAnsi="Symbol" w:hint="default"/>
+      </w:rPr>
+    </w:lvl>
+    <w:lvl w:ilvl="4" w:tplc="08160003" w:tentative="1">
+      <w:start w:val="1"/>
+      <w:numFmt w:val="bullet"/>
+      <w:lvlText w:val="o"/>
+      <w:lvlJc w:val="left"/>
+      <w:pPr>
+        <w:ind w:left="6463" w:hanging="360"/>
+      </w:pPr>
+      <w:rPr>
+        <w:rFonts w:ascii="Courier New" w:hAnsi="Courier New" w:cs="Courier New" w:hint="default"/>
+      </w:rPr>
+    </w:lvl>
+    <w:lvl w:ilvl="5" w:tplc="08160005" w:tentative="1">
+      <w:start w:val="1"/>
+      <w:numFmt w:val="bullet"/>
+      <w:lvlText w:val=""/>
+      <w:lvlJc w:val="left"/>
+      <w:pPr>
+        <w:ind w:left="7183" w:hanging="360"/>
+      </w:pPr>
+      <w:rPr>
+        <w:rFonts w:ascii="Wingdings" w:hAnsi="Wingdings" w:hint="default"/>
+      </w:rPr>
+    </w:lvl>
+    <w:lvl w:ilvl="6" w:tplc="08160001" w:tentative="1">
+      <w:start w:val="1"/>
+      <w:numFmt w:val="bullet"/>
+      <w:lvlText w:val=""/>
+      <w:lvlJc w:val="left"/>
+      <w:pPr>
+        <w:ind w:left="7903" w:hanging="360"/>
+      </w:pPr>
+      <w:rPr>
+        <w:rFonts w:ascii="Symbol" w:hAnsi="Symbol" w:hint="default"/>
+      </w:rPr>
+    </w:lvl>
+    <w:lvl w:ilvl="7" w:tplc="08160003" w:tentative="1">
+      <w:start w:val="1"/>
+      <w:numFmt w:val="bullet"/>
+      <w:lvlText w:val="o"/>
+      <w:lvlJc w:val="left"/>
+      <w:pPr>
+        <w:ind w:left="8623" w:hanging="360"/>
+      </w:pPr>
+      <w:rPr>
+        <w:rFonts w:ascii="Courier New" w:hAnsi="Courier New" w:cs="Courier New" w:hint="default"/>
+      </w:rPr>
+    </w:lvl>
+    <w:lvl w:ilvl="8" w:tplc="08160005" w:tentative="1">
+      <w:start w:val="1"/>
+      <w:numFmt w:val="bullet"/>
+      <w:lvlText w:val=""/>
+      <w:lvlJc w:val="left"/>
+      <w:pPr>
+        <w:ind w:left="9343" w:hanging="360"/>
+      </w:pPr>
+      <w:rPr>
+        <w:rFonts w:ascii="Wingdings" w:hAnsi="Wingdings" w:hint="default"/>
+      </w:rPr>
+    </w:lvl>
+  </w:abstractNum>
+  <w:abstractNum w:abstractNumId="3">
+    <w:nsid w:val="546E3C9B"/>
+    <w:multiLevelType w:val="hybridMultilevel"/>
+    <w:tmpl w:val="791EF336"/>
+    <w:lvl w:ilvl="0" w:tplc="08160001">
+      <w:start w:val="1"/>
+      <w:numFmt w:val="bullet"/>
+      <w:lvlText w:val=""/>
+      <w:lvlJc w:val="left"/>
+      <w:pPr>
+        <w:ind w:left="3583" w:hanging="360"/>
+      </w:pPr>
+      <w:rPr>
+        <w:rFonts w:ascii="Symbol" w:hAnsi="Symbol" w:hint="default"/>
+      </w:rPr>
+    </w:lvl>
+    <w:lvl w:ilvl="1" w:tplc="08160003" w:tentative="1">
+      <w:start w:val="1"/>
+      <w:numFmt w:val="bullet"/>
+      <w:lvlText w:val="o"/>
+      <w:lvlJc w:val="left"/>
+      <w:pPr>
+        <w:ind w:left="4303" w:hanging="360"/>
+      </w:pPr>
+      <w:rPr>
+        <w:rFonts w:ascii="Courier New" w:hAnsi="Courier New" w:cs="Courier New" w:hint="default"/>
+      </w:rPr>
+    </w:lvl>
+    <w:lvl w:ilvl="2" w:tplc="08160005" w:tentative="1">
+      <w:start w:val="1"/>
+      <w:numFmt w:val="bullet"/>
+      <w:lvlText w:val=""/>
+      <w:lvlJc w:val="left"/>
+      <w:pPr>
+        <w:ind w:left="5023" w:hanging="360"/>
+      </w:pPr>
+      <w:rPr>
+        <w:rFonts w:ascii="Wingdings" w:hAnsi="Wingdings" w:hint="default"/>
+      </w:rPr>
+    </w:lvl>
+    <w:lvl w:ilvl="3" w:tplc="08160001" w:tentative="1">
+      <w:start w:val="1"/>
+      <w:numFmt w:val="bullet"/>
+      <w:lvlText w:val=""/>
+      <w:lvlJc w:val="left"/>
+      <w:pPr>
+        <w:ind w:left="5743" w:hanging="360"/>
+      </w:pPr>
+      <w:rPr>
+        <w:rFonts w:ascii="Symbol" w:hAnsi="Symbol" w:hint="default"/>
+      </w:rPr>
+    </w:lvl>
+    <w:lvl w:ilvl="4" w:tplc="08160003" w:tentative="1">
+      <w:start w:val="1"/>
+      <w:numFmt w:val="bullet"/>
+      <w:lvlText w:val="o"/>
+      <w:lvlJc w:val="left"/>
+      <w:pPr>
+        <w:ind w:left="6463" w:hanging="360"/>
+      </w:pPr>
+      <w:rPr>
+        <w:rFonts w:ascii="Courier New" w:hAnsi="Courier New" w:cs="Courier New" w:hint="default"/>
+      </w:rPr>
+    </w:lvl>
+    <w:lvl w:ilvl="5" w:tplc="08160005" w:tentative="1">
+      <w:start w:val="1"/>
+      <w:numFmt w:val="bullet"/>
+      <w:lvlText w:val=""/>
+      <w:lvlJc w:val="left"/>
+      <w:pPr>
+        <w:ind w:left="7183" w:hanging="360"/>
+      </w:pPr>
+      <w:rPr>
+        <w:rFonts w:ascii="Wingdings" w:hAnsi="Wingdings" w:hint="default"/>
+      </w:rPr>
+    </w:lvl>
+    <w:lvl w:ilvl="6" w:tplc="08160001" w:tentative="1">
+      <w:start w:val="1"/>
+      <w:numFmt w:val="bullet"/>
+      <w:lvlText w:val=""/>
+      <w:lvlJc w:val="left"/>
+      <w:pPr>
+        <w:ind w:left="7903" w:hanging="360"/>
+      </w:pPr>
+      <w:rPr>
+        <w:rFonts w:ascii="Symbol" w:hAnsi="Symbol" w:hint="default"/>
+      </w:rPr>
+    </w:lvl>
+    <w:lvl w:ilvl="7" w:tplc="08160003" w:tentative="1">
+      <w:start w:val="1"/>
+      <w:numFmt w:val="bullet"/>
+      <w:lvlText w:val="o"/>
+      <w:lvlJc w:val="left"/>
+      <w:pPr>
+        <w:ind w:left="8623" w:hanging="360"/>
+      </w:pPr>
+      <w:rPr>
+        <w:rFonts w:ascii="Courier New" w:hAnsi="Courier New" w:cs="Courier New" w:hint="default"/>
+      </w:rPr>
+    </w:lvl>
+    <w:lvl w:ilvl="8" w:tplc="08160005" w:tentative="1">
+      <w:start w:val="1"/>
+      <w:numFmt w:val="bullet"/>
+      <w:lvlText w:val=""/>
+      <w:lvlJc w:val="left"/>
+      <w:pPr>
+        <w:ind w:left="9343" w:hanging="360"/>
+      </w:pPr>
+      <w:rPr>
+        <w:rFonts w:ascii="Wingdings" w:hAnsi="Wingdings" w:hint="default"/>
+      </w:rPr>
+    </w:lvl>
+  </w:abstractNum>
+  <w:num w:numId="1">
+    <w:abstractNumId w:val="0"/>
+  </w:num>
+  <w:num w:numId="2">
+    <w:abstractNumId w:val="3"/>
+  </w:num>
+  <w:num w:numId="3">
+    <w:abstractNumId w:val="2"/>
+  </w:num>
+  <w:num w:numId="4">
+    <w:abstractNumId w:val="1"/>
+  </w:num>
+</w:numbering>
 </file>
 
 <file path=word/styles.xml><?xml version="1.0" encoding="utf-8"?>
@@ -961,6 +1784,17 @@
       <w:color w:val="800080" w:themeColor="followedHyperlink"/>
       <w:u w:val="single"/>
     </w:rPr>
+  </w:style>
+  <w:style w:type="paragraph" w:styleId="PargrafodaLista">
+    <w:name w:val="List Paragraph"/>
+    <w:basedOn w:val="Normal"/>
+    <w:uiPriority w:val="34"/>
+    <w:qFormat/>
+    <w:rsid w:val="007D7412"/>
+    <w:pPr>
+      <w:ind w:left="720"/>
+      <w:contextualSpacing/>
+    </w:pPr>
   </w:style>
 </w:styles>
 </file>
@@ -1253,7 +2087,7 @@
 </file>
 
 <file path=customXml/itemProps1.xml><?xml version="1.0" encoding="utf-8"?>
-<ds:datastoreItem xmlns:ds="http://schemas.openxmlformats.org/officeDocument/2006/customXml" ds:itemID="{EC1BA0E2-AE99-4012-ACE1-574266D983E7}">
+<ds:datastoreItem xmlns:ds="http://schemas.openxmlformats.org/officeDocument/2006/customXml" ds:itemID="{C9A6A84A-C1B5-4B80-9F98-B254DA11E507}">
   <ds:schemaRefs>
     <ds:schemaRef ds:uri="http://schemas.openxmlformats.org/officeDocument/2006/bibliography"/>
   </ds:schemaRefs>

</xml_diff>